<commit_message>
adicionando novo arquivo do escopo do produto
</commit_message>
<xml_diff>
--- a/Escopo produto/Escopo PRODUTO.docx
+++ b/Escopo produto/Escopo PRODUTO.docx
@@ -1288,7 +1288,23 @@
           <w:sz w:val="24"/>
           <w:szCs w:val="24"/>
         </w:rPr>
-        <w:t>Excelência e reconhecimento do serviço prestado.</w:t>
+        <w:t xml:space="preserve">Excelência e reconhecimento do </w:t>
+      </w:r>
+      <w:r>
+        <w:rPr>
+          <w:rFonts w:ascii="Times New Roman" w:hAnsi="Times New Roman" w:cs="Times New Roman"/>
+          <w:sz w:val="24"/>
+          <w:szCs w:val="24"/>
+        </w:rPr>
+        <w:t>trabalho desenvolvido</w:t>
+      </w:r>
+      <w:r>
+        <w:rPr>
+          <w:rFonts w:ascii="Times New Roman" w:hAnsi="Times New Roman" w:cs="Times New Roman"/>
+          <w:sz w:val="24"/>
+          <w:szCs w:val="24"/>
+        </w:rPr>
+        <w:t>.</w:t>
       </w:r>
     </w:p>
     <w:p>
@@ -1336,23 +1352,15 @@
           <w:sz w:val="24"/>
           <w:szCs w:val="24"/>
         </w:rPr>
-        <w:t>Ter responsabilidade no desenvolvimento e realizar entrega</w:t>
-      </w:r>
-      <w:r>
-        <w:rPr>
-          <w:rFonts w:ascii="Times New Roman" w:hAnsi="Times New Roman" w:cs="Times New Roman"/>
-          <w:sz w:val="24"/>
-          <w:szCs w:val="24"/>
-        </w:rPr>
-        <w:t>s</w:t>
-      </w:r>
-      <w:r>
-        <w:rPr>
-          <w:rFonts w:ascii="Times New Roman" w:hAnsi="Times New Roman" w:cs="Times New Roman"/>
-          <w:sz w:val="24"/>
-          <w:szCs w:val="24"/>
-        </w:rPr>
-        <w:t xml:space="preserve"> de qualidade.</w:t>
+        <w:t>Ter responsabilidade no desenvolvimento</w:t>
+      </w:r>
+      <w:r>
+        <w:rPr>
+          <w:rFonts w:ascii="Times New Roman" w:hAnsi="Times New Roman" w:cs="Times New Roman"/>
+          <w:sz w:val="24"/>
+          <w:szCs w:val="24"/>
+        </w:rPr>
+        <w:t>.</w:t>
       </w:r>
     </w:p>
     <w:p>
@@ -1376,15 +1384,31 @@
           <w:sz w:val="24"/>
           <w:szCs w:val="24"/>
         </w:rPr>
-        <w:t>Realizar primeira entrega no dia 14 de abril de 2022</w:t>
-      </w:r>
-      <w:r>
-        <w:rPr>
-          <w:rFonts w:ascii="Times New Roman" w:hAnsi="Times New Roman" w:cs="Times New Roman"/>
-          <w:sz w:val="24"/>
-          <w:szCs w:val="24"/>
-        </w:rPr>
-        <w:t>.</w:t>
+        <w:t>R</w:t>
+      </w:r>
+      <w:r>
+        <w:rPr>
+          <w:rFonts w:ascii="Times New Roman" w:hAnsi="Times New Roman" w:cs="Times New Roman"/>
+          <w:sz w:val="24"/>
+          <w:szCs w:val="24"/>
+        </w:rPr>
+        <w:t>ealizar entrega</w:t>
+      </w:r>
+      <w:r>
+        <w:rPr>
+          <w:rFonts w:ascii="Times New Roman" w:hAnsi="Times New Roman" w:cs="Times New Roman"/>
+          <w:sz w:val="24"/>
+          <w:szCs w:val="24"/>
+        </w:rPr>
+        <w:t>s</w:t>
+      </w:r>
+      <w:r>
+        <w:rPr>
+          <w:rFonts w:ascii="Times New Roman" w:hAnsi="Times New Roman" w:cs="Times New Roman"/>
+          <w:sz w:val="24"/>
+          <w:szCs w:val="24"/>
+        </w:rPr>
+        <w:t xml:space="preserve"> de qualidade.</w:t>
       </w:r>
     </w:p>
     <w:p>
@@ -1408,119 +1432,41 @@
           <w:sz w:val="24"/>
           <w:szCs w:val="24"/>
         </w:rPr>
+        <w:t>Realizar primeira entrega no dia 14 de abril de 2022</w:t>
+      </w:r>
+      <w:r>
+        <w:rPr>
+          <w:rFonts w:ascii="Times New Roman" w:hAnsi="Times New Roman" w:cs="Times New Roman"/>
+          <w:sz w:val="24"/>
+          <w:szCs w:val="24"/>
+        </w:rPr>
+        <w:t>.</w:t>
+      </w:r>
+    </w:p>
+    <w:p>
+      <w:pPr>
+        <w:pStyle w:val="PargrafodaLista"/>
+        <w:numPr>
+          <w:ilvl w:val="0"/>
+          <w:numId w:val="11"/>
+        </w:numPr>
+        <w:ind w:right="-568"/>
+        <w:jc w:val="both"/>
+        <w:rPr>
+          <w:rFonts w:ascii="Times New Roman" w:hAnsi="Times New Roman" w:cs="Times New Roman"/>
+          <w:sz w:val="24"/>
+          <w:szCs w:val="24"/>
+        </w:rPr>
+      </w:pPr>
+      <w:r>
+        <w:rPr>
+          <w:rFonts w:ascii="Times New Roman" w:hAnsi="Times New Roman" w:cs="Times New Roman"/>
+          <w:sz w:val="24"/>
+          <w:szCs w:val="24"/>
+        </w:rPr>
         <w:t>Realizar segunda entrega no dia 15 de junho de 2022.</w:t>
       </w:r>
       <w:bookmarkEnd w:id="2"/>
-    </w:p>
-    <w:p>
-      <w:pPr>
-        <w:ind w:right="-568"/>
-        <w:jc w:val="both"/>
-        <w:rPr>
-          <w:rFonts w:ascii="Times New Roman" w:hAnsi="Times New Roman" w:cs="Times New Roman"/>
-          <w:sz w:val="24"/>
-          <w:szCs w:val="24"/>
-        </w:rPr>
-      </w:pPr>
-    </w:p>
-    <w:p>
-      <w:pPr>
-        <w:ind w:right="-568"/>
-        <w:jc w:val="both"/>
-        <w:rPr>
-          <w:rFonts w:ascii="Times New Roman" w:hAnsi="Times New Roman" w:cs="Times New Roman"/>
-          <w:sz w:val="24"/>
-          <w:szCs w:val="24"/>
-        </w:rPr>
-      </w:pPr>
-    </w:p>
-    <w:p>
-      <w:pPr>
-        <w:ind w:right="-568"/>
-        <w:jc w:val="both"/>
-        <w:rPr>
-          <w:rFonts w:ascii="Times New Roman" w:hAnsi="Times New Roman" w:cs="Times New Roman"/>
-          <w:sz w:val="24"/>
-          <w:szCs w:val="24"/>
-        </w:rPr>
-      </w:pPr>
-    </w:p>
-    <w:p>
-      <w:pPr>
-        <w:ind w:right="-568"/>
-        <w:jc w:val="both"/>
-        <w:rPr>
-          <w:rFonts w:ascii="Times New Roman" w:hAnsi="Times New Roman" w:cs="Times New Roman"/>
-          <w:sz w:val="24"/>
-          <w:szCs w:val="24"/>
-        </w:rPr>
-      </w:pPr>
-    </w:p>
-    <w:p>
-      <w:pPr>
-        <w:ind w:right="-568"/>
-        <w:jc w:val="both"/>
-        <w:rPr>
-          <w:rFonts w:ascii="Times New Roman" w:hAnsi="Times New Roman" w:cs="Times New Roman"/>
-          <w:sz w:val="24"/>
-          <w:szCs w:val="24"/>
-        </w:rPr>
-      </w:pPr>
-    </w:p>
-    <w:p>
-      <w:pPr>
-        <w:ind w:right="-568"/>
-        <w:jc w:val="both"/>
-        <w:rPr>
-          <w:rFonts w:ascii="Times New Roman" w:hAnsi="Times New Roman" w:cs="Times New Roman"/>
-          <w:sz w:val="24"/>
-          <w:szCs w:val="24"/>
-        </w:rPr>
-      </w:pPr>
-    </w:p>
-    <w:p>
-      <w:pPr>
-        <w:ind w:right="-568"/>
-        <w:jc w:val="both"/>
-        <w:rPr>
-          <w:rFonts w:ascii="Times New Roman" w:hAnsi="Times New Roman" w:cs="Times New Roman"/>
-          <w:sz w:val="24"/>
-          <w:szCs w:val="24"/>
-        </w:rPr>
-      </w:pPr>
-    </w:p>
-    <w:p>
-      <w:pPr>
-        <w:ind w:right="-568"/>
-        <w:jc w:val="both"/>
-        <w:rPr>
-          <w:rFonts w:ascii="Times New Roman" w:hAnsi="Times New Roman" w:cs="Times New Roman"/>
-          <w:sz w:val="24"/>
-          <w:szCs w:val="24"/>
-        </w:rPr>
-      </w:pPr>
-    </w:p>
-    <w:p>
-      <w:pPr>
-        <w:ind w:right="-568"/>
-        <w:jc w:val="both"/>
-        <w:rPr>
-          <w:rFonts w:ascii="Times New Roman" w:hAnsi="Times New Roman" w:cs="Times New Roman"/>
-          <w:sz w:val="24"/>
-          <w:szCs w:val="24"/>
-        </w:rPr>
-      </w:pPr>
-    </w:p>
-    <w:p>
-      <w:pPr>
-        <w:ind w:right="-568"/>
-        <w:jc w:val="both"/>
-        <w:rPr>
-          <w:rFonts w:ascii="Times New Roman" w:hAnsi="Times New Roman" w:cs="Times New Roman"/>
-          <w:sz w:val="24"/>
-          <w:szCs w:val="24"/>
-        </w:rPr>
-      </w:pPr>
     </w:p>
     <w:p>
       <w:pPr>
@@ -1553,6 +1499,320 @@
           <w:sz w:val="24"/>
           <w:szCs w:val="24"/>
         </w:rPr>
+        <w:t>Riscos</w:t>
+      </w:r>
+    </w:p>
+    <w:p>
+      <w:pPr>
+        <w:pStyle w:val="PargrafodaLista"/>
+        <w:numPr>
+          <w:ilvl w:val="0"/>
+          <w:numId w:val="12"/>
+        </w:numPr>
+        <w:ind w:right="-568"/>
+        <w:jc w:val="both"/>
+        <w:rPr>
+          <w:rFonts w:ascii="Times New Roman" w:hAnsi="Times New Roman" w:cs="Times New Roman"/>
+          <w:sz w:val="24"/>
+          <w:szCs w:val="24"/>
+        </w:rPr>
+      </w:pPr>
+      <w:r>
+        <w:rPr>
+          <w:rFonts w:ascii="Times New Roman" w:hAnsi="Times New Roman" w:cs="Times New Roman"/>
+          <w:sz w:val="24"/>
+          <w:szCs w:val="24"/>
+        </w:rPr>
+        <w:t>Atraso no cronograma</w:t>
+      </w:r>
+      <w:r>
+        <w:rPr>
+          <w:rFonts w:ascii="Times New Roman" w:hAnsi="Times New Roman" w:cs="Times New Roman"/>
+          <w:sz w:val="24"/>
+          <w:szCs w:val="24"/>
+        </w:rPr>
+        <w:t xml:space="preserve"> de entregas, devido ausência ao entregar atividade</w:t>
+      </w:r>
+      <w:r>
+        <w:rPr>
+          <w:rFonts w:ascii="Times New Roman" w:hAnsi="Times New Roman" w:cs="Times New Roman"/>
+          <w:sz w:val="24"/>
+          <w:szCs w:val="24"/>
+        </w:rPr>
+        <w:t>.</w:t>
+      </w:r>
+    </w:p>
+    <w:p>
+      <w:pPr>
+        <w:pStyle w:val="PargrafodaLista"/>
+        <w:numPr>
+          <w:ilvl w:val="0"/>
+          <w:numId w:val="12"/>
+        </w:numPr>
+        <w:ind w:right="-568"/>
+        <w:jc w:val="both"/>
+        <w:rPr>
+          <w:rFonts w:ascii="Times New Roman" w:hAnsi="Times New Roman" w:cs="Times New Roman"/>
+          <w:sz w:val="24"/>
+          <w:szCs w:val="24"/>
+        </w:rPr>
+      </w:pPr>
+      <w:r>
+        <w:rPr>
+          <w:rFonts w:ascii="Times New Roman" w:hAnsi="Times New Roman" w:cs="Times New Roman"/>
+          <w:sz w:val="24"/>
+          <w:szCs w:val="24"/>
+        </w:rPr>
+        <w:t>Integrantes da equipe contraírem covid.</w:t>
+      </w:r>
+    </w:p>
+    <w:p>
+      <w:pPr>
+        <w:pStyle w:val="PargrafodaLista"/>
+        <w:numPr>
+          <w:ilvl w:val="0"/>
+          <w:numId w:val="12"/>
+        </w:numPr>
+        <w:ind w:right="-568"/>
+        <w:jc w:val="both"/>
+        <w:rPr>
+          <w:rFonts w:ascii="Times New Roman" w:hAnsi="Times New Roman" w:cs="Times New Roman"/>
+          <w:sz w:val="24"/>
+          <w:szCs w:val="24"/>
+        </w:rPr>
+      </w:pPr>
+      <w:r>
+        <w:rPr>
+          <w:rFonts w:ascii="Times New Roman" w:hAnsi="Times New Roman" w:cs="Times New Roman"/>
+          <w:sz w:val="24"/>
+          <w:szCs w:val="24"/>
+        </w:rPr>
+        <w:t>Falta de reuniões de planejamento com a equipe.</w:t>
+      </w:r>
+    </w:p>
+    <w:p>
+      <w:pPr>
+        <w:pStyle w:val="PargrafodaLista"/>
+        <w:numPr>
+          <w:ilvl w:val="0"/>
+          <w:numId w:val="12"/>
+        </w:numPr>
+        <w:ind w:right="-568"/>
+        <w:jc w:val="both"/>
+        <w:rPr>
+          <w:rFonts w:ascii="Times New Roman" w:hAnsi="Times New Roman" w:cs="Times New Roman"/>
+          <w:sz w:val="24"/>
+          <w:szCs w:val="24"/>
+        </w:rPr>
+      </w:pPr>
+      <w:r>
+        <w:rPr>
+          <w:rFonts w:ascii="Times New Roman" w:hAnsi="Times New Roman" w:cs="Times New Roman"/>
+          <w:sz w:val="24"/>
+          <w:szCs w:val="24"/>
+        </w:rPr>
+        <w:t>Problemas técnicos nos computadores pessoais.</w:t>
+      </w:r>
+    </w:p>
+    <w:p>
+      <w:pPr>
+        <w:pStyle w:val="PargrafodaLista"/>
+        <w:numPr>
+          <w:ilvl w:val="0"/>
+          <w:numId w:val="12"/>
+        </w:numPr>
+        <w:ind w:right="-568"/>
+        <w:jc w:val="both"/>
+        <w:rPr>
+          <w:rFonts w:ascii="Times New Roman" w:hAnsi="Times New Roman" w:cs="Times New Roman"/>
+          <w:sz w:val="24"/>
+          <w:szCs w:val="24"/>
+        </w:rPr>
+      </w:pPr>
+      <w:r>
+        <w:rPr>
+          <w:rFonts w:ascii="Times New Roman" w:hAnsi="Times New Roman" w:cs="Times New Roman"/>
+          <w:sz w:val="24"/>
+          <w:szCs w:val="24"/>
+        </w:rPr>
+        <w:t>Falta de</w:t>
+      </w:r>
+      <w:r>
+        <w:rPr>
+          <w:rFonts w:ascii="Times New Roman" w:hAnsi="Times New Roman" w:cs="Times New Roman"/>
+          <w:sz w:val="24"/>
+          <w:szCs w:val="24"/>
+        </w:rPr>
+        <w:t xml:space="preserve"> gestão de risco.</w:t>
+      </w:r>
+    </w:p>
+    <w:p>
+      <w:pPr>
+        <w:pStyle w:val="PargrafodaLista"/>
+        <w:numPr>
+          <w:ilvl w:val="0"/>
+          <w:numId w:val="12"/>
+        </w:numPr>
+        <w:ind w:right="-568"/>
+        <w:jc w:val="both"/>
+        <w:rPr>
+          <w:rFonts w:ascii="Times New Roman" w:hAnsi="Times New Roman" w:cs="Times New Roman"/>
+          <w:sz w:val="24"/>
+          <w:szCs w:val="24"/>
+        </w:rPr>
+      </w:pPr>
+      <w:r>
+        <w:rPr>
+          <w:rFonts w:ascii="Times New Roman" w:hAnsi="Times New Roman" w:cs="Times New Roman"/>
+          <w:sz w:val="24"/>
+          <w:szCs w:val="24"/>
+        </w:rPr>
+        <w:t>Mal entendimento ao desenvolver os requisitos levantados.</w:t>
+      </w:r>
+    </w:p>
+    <w:p>
+      <w:pPr>
+        <w:pStyle w:val="PargrafodaLista"/>
+        <w:numPr>
+          <w:ilvl w:val="0"/>
+          <w:numId w:val="12"/>
+        </w:numPr>
+        <w:ind w:right="-568"/>
+        <w:jc w:val="both"/>
+        <w:rPr>
+          <w:rFonts w:ascii="Times New Roman" w:hAnsi="Times New Roman" w:cs="Times New Roman"/>
+          <w:sz w:val="24"/>
+          <w:szCs w:val="24"/>
+        </w:rPr>
+      </w:pPr>
+      <w:r>
+        <w:rPr>
+          <w:rFonts w:ascii="Times New Roman" w:hAnsi="Times New Roman" w:cs="Times New Roman"/>
+          <w:sz w:val="24"/>
+          <w:szCs w:val="24"/>
+        </w:rPr>
+        <w:t>Falta de capacitação dos integrantes.</w:t>
+      </w:r>
+    </w:p>
+    <w:p>
+      <w:pPr>
+        <w:ind w:right="-568"/>
+        <w:jc w:val="both"/>
+        <w:rPr>
+          <w:rFonts w:ascii="Times New Roman" w:hAnsi="Times New Roman" w:cs="Times New Roman"/>
+          <w:sz w:val="24"/>
+          <w:szCs w:val="24"/>
+        </w:rPr>
+      </w:pPr>
+    </w:p>
+    <w:p>
+      <w:pPr>
+        <w:ind w:right="-568"/>
+        <w:jc w:val="both"/>
+        <w:rPr>
+          <w:rFonts w:ascii="Times New Roman" w:hAnsi="Times New Roman" w:cs="Times New Roman"/>
+          <w:sz w:val="24"/>
+          <w:szCs w:val="24"/>
+        </w:rPr>
+      </w:pPr>
+    </w:p>
+    <w:p>
+      <w:pPr>
+        <w:ind w:right="-568"/>
+        <w:jc w:val="both"/>
+        <w:rPr>
+          <w:rFonts w:ascii="Times New Roman" w:hAnsi="Times New Roman" w:cs="Times New Roman"/>
+          <w:sz w:val="24"/>
+          <w:szCs w:val="24"/>
+        </w:rPr>
+      </w:pPr>
+    </w:p>
+    <w:p>
+      <w:pPr>
+        <w:ind w:right="-568"/>
+        <w:jc w:val="both"/>
+        <w:rPr>
+          <w:rFonts w:ascii="Times New Roman" w:hAnsi="Times New Roman" w:cs="Times New Roman"/>
+          <w:sz w:val="24"/>
+          <w:szCs w:val="24"/>
+        </w:rPr>
+      </w:pPr>
+    </w:p>
+    <w:p>
+      <w:pPr>
+        <w:ind w:right="-568"/>
+        <w:jc w:val="both"/>
+        <w:rPr>
+          <w:rFonts w:ascii="Times New Roman" w:hAnsi="Times New Roman" w:cs="Times New Roman"/>
+          <w:sz w:val="24"/>
+          <w:szCs w:val="24"/>
+        </w:rPr>
+      </w:pPr>
+    </w:p>
+    <w:p>
+      <w:pPr>
+        <w:ind w:right="-568"/>
+        <w:jc w:val="both"/>
+        <w:rPr>
+          <w:rFonts w:ascii="Times New Roman" w:hAnsi="Times New Roman" w:cs="Times New Roman"/>
+          <w:sz w:val="24"/>
+          <w:szCs w:val="24"/>
+        </w:rPr>
+      </w:pPr>
+    </w:p>
+    <w:p>
+      <w:pPr>
+        <w:ind w:right="-568"/>
+        <w:jc w:val="both"/>
+        <w:rPr>
+          <w:rFonts w:ascii="Times New Roman" w:hAnsi="Times New Roman" w:cs="Times New Roman"/>
+          <w:sz w:val="24"/>
+          <w:szCs w:val="24"/>
+        </w:rPr>
+      </w:pPr>
+    </w:p>
+    <w:p>
+      <w:pPr>
+        <w:ind w:right="-568"/>
+        <w:jc w:val="both"/>
+        <w:rPr>
+          <w:rFonts w:ascii="Times New Roman" w:hAnsi="Times New Roman" w:cs="Times New Roman"/>
+          <w:sz w:val="24"/>
+          <w:szCs w:val="24"/>
+        </w:rPr>
+      </w:pPr>
+    </w:p>
+    <w:p>
+      <w:pPr>
+        <w:ind w:right="-568"/>
+        <w:jc w:val="both"/>
+        <w:rPr>
+          <w:rFonts w:ascii="Times New Roman" w:hAnsi="Times New Roman" w:cs="Times New Roman"/>
+          <w:sz w:val="24"/>
+          <w:szCs w:val="24"/>
+        </w:rPr>
+      </w:pPr>
+    </w:p>
+    <w:p>
+      <w:pPr>
+        <w:ind w:right="-568"/>
+        <w:jc w:val="both"/>
+        <w:rPr>
+          <w:rFonts w:ascii="Times New Roman" w:hAnsi="Times New Roman" w:cs="Times New Roman"/>
+          <w:b/>
+          <w:bCs/>
+          <w:sz w:val="24"/>
+          <w:szCs w:val="24"/>
+        </w:rPr>
+      </w:pPr>
+      <w:r>
+        <w:rPr>
+          <w:rFonts w:ascii="Times New Roman" w:hAnsi="Times New Roman" w:cs="Times New Roman"/>
+          <w:b/>
+          <w:bCs/>
+          <w:sz w:val="24"/>
+          <w:szCs w:val="24"/>
+        </w:rPr>
         <w:t>Calendário de Entregas do projeto</w:t>
       </w:r>
     </w:p>
@@ -1802,23 +2062,7 @@
           <w:sz w:val="24"/>
           <w:szCs w:val="24"/>
         </w:rPr>
-        <w:t>Documento de Escopo do Produto (Responsáveis: Daniel</w:t>
-      </w:r>
-      <w:r>
-        <w:rPr>
-          <w:rFonts w:ascii="Times New Roman" w:hAnsi="Times New Roman" w:cs="Times New Roman"/>
-          <w:sz w:val="24"/>
-          <w:szCs w:val="24"/>
-        </w:rPr>
-        <w:t xml:space="preserve"> e Guilherme</w:t>
-      </w:r>
-      <w:r>
-        <w:rPr>
-          <w:rFonts w:ascii="Times New Roman" w:hAnsi="Times New Roman" w:cs="Times New Roman"/>
-          <w:sz w:val="24"/>
-          <w:szCs w:val="24"/>
-        </w:rPr>
-        <w:t>)</w:t>
+        <w:t>Documento de Escopo do Produto (Responsáveis: Daniel e Guilherme)</w:t>
       </w:r>
     </w:p>
     <w:p>
@@ -1990,25 +2234,7 @@
           <w:sz w:val="24"/>
           <w:szCs w:val="24"/>
         </w:rPr>
-        <w:t xml:space="preserve">Definição do modelo de negócio com </w:t>
-      </w:r>
-      <w:proofErr w:type="spellStart"/>
-      <w:r>
-        <w:rPr>
-          <w:rFonts w:ascii="Times New Roman" w:hAnsi="Times New Roman" w:cs="Times New Roman"/>
-          <w:sz w:val="24"/>
-          <w:szCs w:val="24"/>
-        </w:rPr>
-        <w:t>Canvas</w:t>
-      </w:r>
-      <w:proofErr w:type="spellEnd"/>
-      <w:r>
-        <w:rPr>
-          <w:rFonts w:ascii="Times New Roman" w:hAnsi="Times New Roman" w:cs="Times New Roman"/>
-          <w:sz w:val="24"/>
-          <w:szCs w:val="24"/>
-        </w:rPr>
-        <w:t>.</w:t>
+        <w:t>Definição do modelo de negócio com Canvas.</w:t>
       </w:r>
     </w:p>
     <w:p>
@@ -2105,6 +2331,119 @@
 <file path=word/numbering.xml><?xml version="1.0" encoding="utf-8"?>
 <w:numbering xmlns:wpc="http://schemas.microsoft.com/office/word/2010/wordprocessingCanvas" xmlns:cx="http://schemas.microsoft.com/office/drawing/2014/chartex" xmlns:cx1="http://schemas.microsoft.com/office/drawing/2015/9/8/chartex" xmlns:cx2="http://schemas.microsoft.com/office/drawing/2015/10/21/chartex" xmlns:cx3="http://schemas.microsoft.com/office/drawing/2016/5/9/chartex" xmlns:cx4="http://schemas.microsoft.com/office/drawing/2016/5/10/chartex" xmlns:cx5="http://schemas.microsoft.com/office/drawing/2016/5/11/chartex" xmlns:cx6="http://schemas.microsoft.com/office/drawing/2016/5/12/chartex" xmlns:cx7="http://schemas.microsoft.com/office/drawing/2016/5/13/chartex" xmlns:cx8="http://schemas.microsoft.com/office/drawing/2016/5/14/chartex" xmlns:mc="http://schemas.openxmlformats.org/markup-compatibility/2006" xmlns:aink="http://schemas.microsoft.com/office/drawing/2016/ink" xmlns:am3d="http://schemas.microsoft.com/office/drawing/2017/model3d" xmlns:o="urn:schemas-microsoft-com:office:office" xmlns:r="http://schemas.openxmlformats.org/officeDocument/2006/relationships" xmlns:m="http://schemas.openxmlformats.org/officeDocument/2006/math" xmlns:v="urn:schemas-microsoft-com:vml" xmlns:wp14="http://schemas.microsoft.com/office/word/2010/wordprocessingDrawing" xmlns:wp="http://schemas.openxmlformats.org/drawingml/2006/wordprocessingDrawing" xmlns:w10="urn:schemas-microsoft-com:office:word" xmlns:w="http://schemas.openxmlformats.org/wordprocessingml/2006/main" xmlns:w14="http://schemas.microsoft.com/office/word/2010/wordml" xmlns:w15="http://schemas.microsoft.com/office/word/2012/wordml" xmlns:w16cex="http://schemas.microsoft.com/office/word/2018/wordml/cex" xmlns:w16cid="http://schemas.microsoft.com/office/word/2016/wordml/cid" xmlns:w16="http://schemas.microsoft.com/office/word/2018/wordml" xmlns:w16sdtdh="http://schemas.microsoft.com/office/word/2020/wordml/sdtdatahash" xmlns:w16se="http://schemas.microsoft.com/office/word/2015/wordml/symex" xmlns:wpg="http://schemas.microsoft.com/office/word/2010/wordprocessingGroup" xmlns:wpi="http://schemas.microsoft.com/office/word/2010/wordprocessingInk" xmlns:wne="http://schemas.microsoft.com/office/word/2006/wordml" xmlns:wps="http://schemas.microsoft.com/office/word/2010/wordprocessingShape" mc:Ignorable="w14 w15 w16se w16cid w16 w16cex w16sdtdh wp14">
   <w:abstractNum w:abstractNumId="0" w15:restartNumberingAfterBreak="0">
+    <w:nsid w:val="01EA1D4A"/>
+    <w:multiLevelType w:val="hybridMultilevel"/>
+    <w:tmpl w:val="940866E4"/>
+    <w:lvl w:ilvl="0" w:tplc="04160001">
+      <w:start w:val="1"/>
+      <w:numFmt w:val="bullet"/>
+      <w:lvlText w:val=""/>
+      <w:lvlJc w:val="left"/>
+      <w:pPr>
+        <w:ind w:left="720" w:hanging="360"/>
+      </w:pPr>
+      <w:rPr>
+        <w:rFonts w:ascii="Symbol" w:hAnsi="Symbol" w:hint="default"/>
+      </w:rPr>
+    </w:lvl>
+    <w:lvl w:ilvl="1" w:tplc="04160003" w:tentative="1">
+      <w:start w:val="1"/>
+      <w:numFmt w:val="bullet"/>
+      <w:lvlText w:val="o"/>
+      <w:lvlJc w:val="left"/>
+      <w:pPr>
+        <w:ind w:left="1440" w:hanging="360"/>
+      </w:pPr>
+      <w:rPr>
+        <w:rFonts w:ascii="Courier New" w:hAnsi="Courier New" w:cs="Courier New" w:hint="default"/>
+      </w:rPr>
+    </w:lvl>
+    <w:lvl w:ilvl="2" w:tplc="04160005" w:tentative="1">
+      <w:start w:val="1"/>
+      <w:numFmt w:val="bullet"/>
+      <w:lvlText w:val=""/>
+      <w:lvlJc w:val="left"/>
+      <w:pPr>
+        <w:ind w:left="2160" w:hanging="360"/>
+      </w:pPr>
+      <w:rPr>
+        <w:rFonts w:ascii="Wingdings" w:hAnsi="Wingdings" w:hint="default"/>
+      </w:rPr>
+    </w:lvl>
+    <w:lvl w:ilvl="3" w:tplc="04160001" w:tentative="1">
+      <w:start w:val="1"/>
+      <w:numFmt w:val="bullet"/>
+      <w:lvlText w:val=""/>
+      <w:lvlJc w:val="left"/>
+      <w:pPr>
+        <w:ind w:left="2880" w:hanging="360"/>
+      </w:pPr>
+      <w:rPr>
+        <w:rFonts w:ascii="Symbol" w:hAnsi="Symbol" w:hint="default"/>
+      </w:rPr>
+    </w:lvl>
+    <w:lvl w:ilvl="4" w:tplc="04160003" w:tentative="1">
+      <w:start w:val="1"/>
+      <w:numFmt w:val="bullet"/>
+      <w:lvlText w:val="o"/>
+      <w:lvlJc w:val="left"/>
+      <w:pPr>
+        <w:ind w:left="3600" w:hanging="360"/>
+      </w:pPr>
+      <w:rPr>
+        <w:rFonts w:ascii="Courier New" w:hAnsi="Courier New" w:cs="Courier New" w:hint="default"/>
+      </w:rPr>
+    </w:lvl>
+    <w:lvl w:ilvl="5" w:tplc="04160005" w:tentative="1">
+      <w:start w:val="1"/>
+      <w:numFmt w:val="bullet"/>
+      <w:lvlText w:val=""/>
+      <w:lvlJc w:val="left"/>
+      <w:pPr>
+        <w:ind w:left="4320" w:hanging="360"/>
+      </w:pPr>
+      <w:rPr>
+        <w:rFonts w:ascii="Wingdings" w:hAnsi="Wingdings" w:hint="default"/>
+      </w:rPr>
+    </w:lvl>
+    <w:lvl w:ilvl="6" w:tplc="04160001" w:tentative="1">
+      <w:start w:val="1"/>
+      <w:numFmt w:val="bullet"/>
+      <w:lvlText w:val=""/>
+      <w:lvlJc w:val="left"/>
+      <w:pPr>
+        <w:ind w:left="5040" w:hanging="360"/>
+      </w:pPr>
+      <w:rPr>
+        <w:rFonts w:ascii="Symbol" w:hAnsi="Symbol" w:hint="default"/>
+      </w:rPr>
+    </w:lvl>
+    <w:lvl w:ilvl="7" w:tplc="04160003" w:tentative="1">
+      <w:start w:val="1"/>
+      <w:numFmt w:val="bullet"/>
+      <w:lvlText w:val="o"/>
+      <w:lvlJc w:val="left"/>
+      <w:pPr>
+        <w:ind w:left="5760" w:hanging="360"/>
+      </w:pPr>
+      <w:rPr>
+        <w:rFonts w:ascii="Courier New" w:hAnsi="Courier New" w:cs="Courier New" w:hint="default"/>
+      </w:rPr>
+    </w:lvl>
+    <w:lvl w:ilvl="8" w:tplc="04160005" w:tentative="1">
+      <w:start w:val="1"/>
+      <w:numFmt w:val="bullet"/>
+      <w:lvlText w:val=""/>
+      <w:lvlJc w:val="left"/>
+      <w:pPr>
+        <w:ind w:left="6480" w:hanging="360"/>
+      </w:pPr>
+      <w:rPr>
+        <w:rFonts w:ascii="Wingdings" w:hAnsi="Wingdings" w:hint="default"/>
+      </w:rPr>
+    </w:lvl>
+  </w:abstractNum>
+  <w:abstractNum w:abstractNumId="1" w15:restartNumberingAfterBreak="0">
     <w:nsid w:val="0FDC1AA6"/>
     <w:multiLevelType w:val="hybridMultilevel"/>
     <w:tmpl w:val="F6FE008C"/>
@@ -2192,7 +2531,7 @@
       </w:pPr>
     </w:lvl>
   </w:abstractNum>
-  <w:abstractNum w:abstractNumId="1" w15:restartNumberingAfterBreak="0">
+  <w:abstractNum w:abstractNumId="2" w15:restartNumberingAfterBreak="0">
     <w:nsid w:val="1247739C"/>
     <w:multiLevelType w:val="hybridMultilevel"/>
     <w:tmpl w:val="BB124518"/>
@@ -2280,7 +2619,7 @@
       </w:pPr>
     </w:lvl>
   </w:abstractNum>
-  <w:abstractNum w:abstractNumId="2" w15:restartNumberingAfterBreak="0">
+  <w:abstractNum w:abstractNumId="3" w15:restartNumberingAfterBreak="0">
     <w:nsid w:val="1CD269C4"/>
     <w:multiLevelType w:val="hybridMultilevel"/>
     <w:tmpl w:val="7CF4191A"/>
@@ -2393,7 +2732,7 @@
       </w:rPr>
     </w:lvl>
   </w:abstractNum>
-  <w:abstractNum w:abstractNumId="3" w15:restartNumberingAfterBreak="0">
+  <w:abstractNum w:abstractNumId="4" w15:restartNumberingAfterBreak="0">
     <w:nsid w:val="33E34678"/>
     <w:multiLevelType w:val="hybridMultilevel"/>
     <w:tmpl w:val="29CA8E8E"/>
@@ -2506,7 +2845,7 @@
       </w:rPr>
     </w:lvl>
   </w:abstractNum>
-  <w:abstractNum w:abstractNumId="4" w15:restartNumberingAfterBreak="0">
+  <w:abstractNum w:abstractNumId="5" w15:restartNumberingAfterBreak="0">
     <w:nsid w:val="34573578"/>
     <w:multiLevelType w:val="multilevel"/>
     <w:tmpl w:val="171AC1EA"/>
@@ -2627,7 +2966,7 @@
       </w:rPr>
     </w:lvl>
   </w:abstractNum>
-  <w:abstractNum w:abstractNumId="5" w15:restartNumberingAfterBreak="0">
+  <w:abstractNum w:abstractNumId="6" w15:restartNumberingAfterBreak="0">
     <w:nsid w:val="352D4D97"/>
     <w:multiLevelType w:val="hybridMultilevel"/>
     <w:tmpl w:val="3FBC6B00"/>
@@ -2740,7 +3079,7 @@
       </w:rPr>
     </w:lvl>
   </w:abstractNum>
-  <w:abstractNum w:abstractNumId="6" w15:restartNumberingAfterBreak="0">
+  <w:abstractNum w:abstractNumId="7" w15:restartNumberingAfterBreak="0">
     <w:nsid w:val="353B4F04"/>
     <w:multiLevelType w:val="hybridMultilevel"/>
     <w:tmpl w:val="0852ABAC"/>
@@ -2853,7 +3192,7 @@
       </w:rPr>
     </w:lvl>
   </w:abstractNum>
-  <w:abstractNum w:abstractNumId="7" w15:restartNumberingAfterBreak="0">
+  <w:abstractNum w:abstractNumId="8" w15:restartNumberingAfterBreak="0">
     <w:nsid w:val="579A01C6"/>
     <w:multiLevelType w:val="hybridMultilevel"/>
     <w:tmpl w:val="E35E11E6"/>
@@ -2942,7 +3281,7 @@
       </w:pPr>
     </w:lvl>
   </w:abstractNum>
-  <w:abstractNum w:abstractNumId="8" w15:restartNumberingAfterBreak="0">
+  <w:abstractNum w:abstractNumId="9" w15:restartNumberingAfterBreak="0">
     <w:nsid w:val="5F8F2DE0"/>
     <w:multiLevelType w:val="hybridMultilevel"/>
     <w:tmpl w:val="6A9C6F40"/>
@@ -3055,7 +3394,7 @@
       </w:rPr>
     </w:lvl>
   </w:abstractNum>
-  <w:abstractNum w:abstractNumId="9" w15:restartNumberingAfterBreak="0">
+  <w:abstractNum w:abstractNumId="10" w15:restartNumberingAfterBreak="0">
     <w:nsid w:val="64915A26"/>
     <w:multiLevelType w:val="hybridMultilevel"/>
     <w:tmpl w:val="487C0F5E"/>
@@ -3141,7 +3480,7 @@
       </w:pPr>
     </w:lvl>
   </w:abstractNum>
-  <w:abstractNum w:abstractNumId="10" w15:restartNumberingAfterBreak="0">
+  <w:abstractNum w:abstractNumId="11" w15:restartNumberingAfterBreak="0">
     <w:nsid w:val="7554685B"/>
     <w:multiLevelType w:val="hybridMultilevel"/>
     <w:tmpl w:val="72EE785E"/>
@@ -3255,37 +3594,40 @@
     </w:lvl>
   </w:abstractNum>
   <w:num w:numId="1">
+    <w:abstractNumId w:val="4"/>
+  </w:num>
+  <w:num w:numId="2">
+    <w:abstractNumId w:val="7"/>
+  </w:num>
+  <w:num w:numId="3">
+    <w:abstractNumId w:val="10"/>
+  </w:num>
+  <w:num w:numId="4">
+    <w:abstractNumId w:val="8"/>
+  </w:num>
+  <w:num w:numId="5">
+    <w:abstractNumId w:val="2"/>
+  </w:num>
+  <w:num w:numId="6">
+    <w:abstractNumId w:val="1"/>
+  </w:num>
+  <w:num w:numId="7">
+    <w:abstractNumId w:val="5"/>
+  </w:num>
+  <w:num w:numId="8">
+    <w:abstractNumId w:val="11"/>
+  </w:num>
+  <w:num w:numId="9">
+    <w:abstractNumId w:val="9"/>
+  </w:num>
+  <w:num w:numId="10">
+    <w:abstractNumId w:val="6"/>
+  </w:num>
+  <w:num w:numId="11">
     <w:abstractNumId w:val="3"/>
   </w:num>
-  <w:num w:numId="2">
-    <w:abstractNumId w:val="6"/>
-  </w:num>
-  <w:num w:numId="3">
-    <w:abstractNumId w:val="9"/>
-  </w:num>
-  <w:num w:numId="4">
-    <w:abstractNumId w:val="7"/>
-  </w:num>
-  <w:num w:numId="5">
-    <w:abstractNumId w:val="1"/>
-  </w:num>
-  <w:num w:numId="6">
+  <w:num w:numId="12">
     <w:abstractNumId w:val="0"/>
-  </w:num>
-  <w:num w:numId="7">
-    <w:abstractNumId w:val="4"/>
-  </w:num>
-  <w:num w:numId="8">
-    <w:abstractNumId w:val="10"/>
-  </w:num>
-  <w:num w:numId="9">
-    <w:abstractNumId w:val="8"/>
-  </w:num>
-  <w:num w:numId="10">
-    <w:abstractNumId w:val="5"/>
-  </w:num>
-  <w:num w:numId="11">
-    <w:abstractNumId w:val="2"/>
   </w:num>
 </w:numbering>
 </file>

</xml_diff>

<commit_message>
adicionado item de risco ao escopo
</commit_message>
<xml_diff>
--- a/Escopo produto/Escopo PRODUTO.docx
+++ b/Escopo produto/Escopo PRODUTO.docx
@@ -187,7 +187,25 @@
           <w:sz w:val="24"/>
           <w:szCs w:val="24"/>
         </w:rPr>
-        <w:t>ser desenvolvido foi para definir uma solução para o impecílio de contratar</w:t>
+        <w:t xml:space="preserve">ser desenvolvido foi para definir uma solução para o </w:t>
+      </w:r>
+      <w:proofErr w:type="spellStart"/>
+      <w:r>
+        <w:rPr>
+          <w:rFonts w:ascii="Times New Roman" w:hAnsi="Times New Roman" w:cs="Times New Roman"/>
+          <w:sz w:val="24"/>
+          <w:szCs w:val="24"/>
+        </w:rPr>
+        <w:t>impecílio</w:t>
+      </w:r>
+      <w:proofErr w:type="spellEnd"/>
+      <w:r>
+        <w:rPr>
+          <w:rFonts w:ascii="Times New Roman" w:hAnsi="Times New Roman" w:cs="Times New Roman"/>
+          <w:sz w:val="24"/>
+          <w:szCs w:val="24"/>
+        </w:rPr>
+        <w:t xml:space="preserve"> de contratar</w:t>
       </w:r>
       <w:r>
         <w:rPr>
@@ -1352,7 +1370,23 @@
           <w:sz w:val="24"/>
           <w:szCs w:val="24"/>
         </w:rPr>
-        <w:t>Ter responsabilidade no desenvolvimento</w:t>
+        <w:t xml:space="preserve">Ter responsabilidade </w:t>
+      </w:r>
+      <w:r>
+        <w:rPr>
+          <w:rFonts w:ascii="Times New Roman" w:hAnsi="Times New Roman" w:cs="Times New Roman"/>
+          <w:sz w:val="24"/>
+          <w:szCs w:val="24"/>
+        </w:rPr>
+        <w:t xml:space="preserve">e comprometimento </w:t>
+      </w:r>
+      <w:r>
+        <w:rPr>
+          <w:rFonts w:ascii="Times New Roman" w:hAnsi="Times New Roman" w:cs="Times New Roman"/>
+          <w:sz w:val="24"/>
+          <w:szCs w:val="24"/>
+        </w:rPr>
+        <w:t>no desenvolvimento</w:t>
       </w:r>
       <w:r>
         <w:rPr>
@@ -1696,6 +1730,49 @@
     </w:p>
     <w:p>
       <w:pPr>
+        <w:pStyle w:val="PargrafodaLista"/>
+        <w:numPr>
+          <w:ilvl w:val="0"/>
+          <w:numId w:val="12"/>
+        </w:numPr>
+        <w:ind w:right="-568"/>
+        <w:jc w:val="both"/>
+        <w:rPr>
+          <w:rFonts w:ascii="Times New Roman" w:hAnsi="Times New Roman" w:cs="Times New Roman"/>
+          <w:sz w:val="24"/>
+          <w:szCs w:val="24"/>
+        </w:rPr>
+      </w:pPr>
+      <w:r>
+        <w:rPr>
+          <w:rFonts w:ascii="Times New Roman" w:hAnsi="Times New Roman" w:cs="Times New Roman"/>
+          <w:sz w:val="24"/>
+          <w:szCs w:val="24"/>
+        </w:rPr>
+        <w:t xml:space="preserve">Falta de conhecimento com </w:t>
+      </w:r>
+      <w:r>
+        <w:rPr>
+          <w:rFonts w:ascii="Times New Roman" w:hAnsi="Times New Roman" w:cs="Times New Roman"/>
+          <w:sz w:val="24"/>
+          <w:szCs w:val="24"/>
+        </w:rPr>
+        <w:t>ferramentas e linguagens de Desenvolvimento exigidas.</w:t>
+      </w:r>
+    </w:p>
+    <w:p>
+      <w:pPr>
+        <w:ind w:left="360" w:right="-568"/>
+        <w:jc w:val="both"/>
+        <w:rPr>
+          <w:rFonts w:ascii="Times New Roman" w:hAnsi="Times New Roman" w:cs="Times New Roman"/>
+          <w:sz w:val="24"/>
+          <w:szCs w:val="24"/>
+        </w:rPr>
+      </w:pPr>
+    </w:p>
+    <w:p>
+      <w:pPr>
         <w:ind w:right="-568"/>
         <w:jc w:val="both"/>
         <w:rPr>
@@ -2234,7 +2311,25 @@
           <w:sz w:val="24"/>
           <w:szCs w:val="24"/>
         </w:rPr>
-        <w:t>Definição do modelo de negócio com Canvas.</w:t>
+        <w:t xml:space="preserve">Definição do modelo de negócio com </w:t>
+      </w:r>
+      <w:proofErr w:type="spellStart"/>
+      <w:r>
+        <w:rPr>
+          <w:rFonts w:ascii="Times New Roman" w:hAnsi="Times New Roman" w:cs="Times New Roman"/>
+          <w:sz w:val="24"/>
+          <w:szCs w:val="24"/>
+        </w:rPr>
+        <w:t>Canvas</w:t>
+      </w:r>
+      <w:proofErr w:type="spellEnd"/>
+      <w:r>
+        <w:rPr>
+          <w:rFonts w:ascii="Times New Roman" w:hAnsi="Times New Roman" w:cs="Times New Roman"/>
+          <w:sz w:val="24"/>
+          <w:szCs w:val="24"/>
+        </w:rPr>
+        <w:t>.</w:t>
       </w:r>
     </w:p>
     <w:p>
@@ -3593,40 +3688,40 @@
       </w:rPr>
     </w:lvl>
   </w:abstractNum>
-  <w:num w:numId="1">
+  <w:num w:numId="1" w16cid:durableId="1744064124">
     <w:abstractNumId w:val="4"/>
   </w:num>
-  <w:num w:numId="2">
+  <w:num w:numId="2" w16cid:durableId="860359805">
     <w:abstractNumId w:val="7"/>
   </w:num>
-  <w:num w:numId="3">
+  <w:num w:numId="3" w16cid:durableId="1593975785">
     <w:abstractNumId w:val="10"/>
   </w:num>
-  <w:num w:numId="4">
+  <w:num w:numId="4" w16cid:durableId="1605764565">
     <w:abstractNumId w:val="8"/>
   </w:num>
-  <w:num w:numId="5">
+  <w:num w:numId="5" w16cid:durableId="550849875">
     <w:abstractNumId w:val="2"/>
   </w:num>
-  <w:num w:numId="6">
+  <w:num w:numId="6" w16cid:durableId="1297103677">
     <w:abstractNumId w:val="1"/>
   </w:num>
-  <w:num w:numId="7">
+  <w:num w:numId="7" w16cid:durableId="2014333734">
     <w:abstractNumId w:val="5"/>
   </w:num>
-  <w:num w:numId="8">
+  <w:num w:numId="8" w16cid:durableId="927883850">
     <w:abstractNumId w:val="11"/>
   </w:num>
-  <w:num w:numId="9">
+  <w:num w:numId="9" w16cid:durableId="1188643325">
     <w:abstractNumId w:val="9"/>
   </w:num>
-  <w:num w:numId="10">
+  <w:num w:numId="10" w16cid:durableId="500630070">
     <w:abstractNumId w:val="6"/>
   </w:num>
-  <w:num w:numId="11">
+  <w:num w:numId="11" w16cid:durableId="1613703951">
     <w:abstractNumId w:val="3"/>
   </w:num>
-  <w:num w:numId="12">
+  <w:num w:numId="12" w16cid:durableId="671761046">
     <w:abstractNumId w:val="0"/>
   </w:num>
 </w:numbering>

</xml_diff>

<commit_message>
nova funcionalidade e organização
</commit_message>
<xml_diff>
--- a/Escopo produto/Escopo PRODUTO.docx
+++ b/Escopo produto/Escopo PRODUTO.docx
@@ -187,25 +187,7 @@
           <w:sz w:val="24"/>
           <w:szCs w:val="24"/>
         </w:rPr>
-        <w:t xml:space="preserve">ser desenvolvido foi para definir uma solução para o </w:t>
-      </w:r>
-      <w:proofErr w:type="spellStart"/>
-      <w:r>
-        <w:rPr>
-          <w:rFonts w:ascii="Times New Roman" w:hAnsi="Times New Roman" w:cs="Times New Roman"/>
-          <w:sz w:val="24"/>
-          <w:szCs w:val="24"/>
-        </w:rPr>
-        <w:t>impecílio</w:t>
-      </w:r>
-      <w:proofErr w:type="spellEnd"/>
-      <w:r>
-        <w:rPr>
-          <w:rFonts w:ascii="Times New Roman" w:hAnsi="Times New Roman" w:cs="Times New Roman"/>
-          <w:sz w:val="24"/>
-          <w:szCs w:val="24"/>
-        </w:rPr>
-        <w:t xml:space="preserve"> de contratar</w:t>
+        <w:t>ser desenvolvido foi para definir uma solução para o impecílio de contratar</w:t>
       </w:r>
       <w:r>
         <w:rPr>
@@ -1788,94 +1770,6 @@
         <w:jc w:val="both"/>
         <w:rPr>
           <w:rFonts w:ascii="Times New Roman" w:hAnsi="Times New Roman" w:cs="Times New Roman"/>
-          <w:sz w:val="24"/>
-          <w:szCs w:val="24"/>
-        </w:rPr>
-      </w:pPr>
-    </w:p>
-    <w:p>
-      <w:pPr>
-        <w:ind w:right="-568"/>
-        <w:jc w:val="both"/>
-        <w:rPr>
-          <w:rFonts w:ascii="Times New Roman" w:hAnsi="Times New Roman" w:cs="Times New Roman"/>
-          <w:sz w:val="24"/>
-          <w:szCs w:val="24"/>
-        </w:rPr>
-      </w:pPr>
-    </w:p>
-    <w:p>
-      <w:pPr>
-        <w:ind w:right="-568"/>
-        <w:jc w:val="both"/>
-        <w:rPr>
-          <w:rFonts w:ascii="Times New Roman" w:hAnsi="Times New Roman" w:cs="Times New Roman"/>
-          <w:sz w:val="24"/>
-          <w:szCs w:val="24"/>
-        </w:rPr>
-      </w:pPr>
-    </w:p>
-    <w:p>
-      <w:pPr>
-        <w:ind w:right="-568"/>
-        <w:jc w:val="both"/>
-        <w:rPr>
-          <w:rFonts w:ascii="Times New Roman" w:hAnsi="Times New Roman" w:cs="Times New Roman"/>
-          <w:sz w:val="24"/>
-          <w:szCs w:val="24"/>
-        </w:rPr>
-      </w:pPr>
-    </w:p>
-    <w:p>
-      <w:pPr>
-        <w:ind w:right="-568"/>
-        <w:jc w:val="both"/>
-        <w:rPr>
-          <w:rFonts w:ascii="Times New Roman" w:hAnsi="Times New Roman" w:cs="Times New Roman"/>
-          <w:sz w:val="24"/>
-          <w:szCs w:val="24"/>
-        </w:rPr>
-      </w:pPr>
-    </w:p>
-    <w:p>
-      <w:pPr>
-        <w:ind w:right="-568"/>
-        <w:jc w:val="both"/>
-        <w:rPr>
-          <w:rFonts w:ascii="Times New Roman" w:hAnsi="Times New Roman" w:cs="Times New Roman"/>
-          <w:sz w:val="24"/>
-          <w:szCs w:val="24"/>
-        </w:rPr>
-      </w:pPr>
-    </w:p>
-    <w:p>
-      <w:pPr>
-        <w:ind w:right="-568"/>
-        <w:jc w:val="both"/>
-        <w:rPr>
-          <w:rFonts w:ascii="Times New Roman" w:hAnsi="Times New Roman" w:cs="Times New Roman"/>
-          <w:sz w:val="24"/>
-          <w:szCs w:val="24"/>
-        </w:rPr>
-      </w:pPr>
-    </w:p>
-    <w:p>
-      <w:pPr>
-        <w:ind w:right="-568"/>
-        <w:jc w:val="both"/>
-        <w:rPr>
-          <w:rFonts w:ascii="Times New Roman" w:hAnsi="Times New Roman" w:cs="Times New Roman"/>
-          <w:sz w:val="24"/>
-          <w:szCs w:val="24"/>
-        </w:rPr>
-      </w:pPr>
-    </w:p>
-    <w:p>
-      <w:pPr>
-        <w:ind w:right="-568"/>
-        <w:jc w:val="both"/>
-        <w:rPr>
-          <w:rFonts w:ascii="Times New Roman" w:hAnsi="Times New Roman" w:cs="Times New Roman"/>
           <w:b/>
           <w:bCs/>
           <w:sz w:val="24"/>
@@ -1890,6 +1784,7 @@
           <w:sz w:val="24"/>
           <w:szCs w:val="24"/>
         </w:rPr>
+        <w:lastRenderedPageBreak/>
         <w:t>Calendário de Entregas do projeto</w:t>
       </w:r>
     </w:p>
@@ -2311,25 +2206,7 @@
           <w:sz w:val="24"/>
           <w:szCs w:val="24"/>
         </w:rPr>
-        <w:t xml:space="preserve">Definição do modelo de negócio com </w:t>
-      </w:r>
-      <w:proofErr w:type="spellStart"/>
-      <w:r>
-        <w:rPr>
-          <w:rFonts w:ascii="Times New Roman" w:hAnsi="Times New Roman" w:cs="Times New Roman"/>
-          <w:sz w:val="24"/>
-          <w:szCs w:val="24"/>
-        </w:rPr>
-        <w:t>Canvas</w:t>
-      </w:r>
-      <w:proofErr w:type="spellEnd"/>
-      <w:r>
-        <w:rPr>
-          <w:rFonts w:ascii="Times New Roman" w:hAnsi="Times New Roman" w:cs="Times New Roman"/>
-          <w:sz w:val="24"/>
-          <w:szCs w:val="24"/>
-        </w:rPr>
-        <w:t>.</w:t>
+        <w:t>Definição do modelo de negócio com Canvas.</w:t>
       </w:r>
     </w:p>
     <w:p>

</xml_diff>